<commit_message>
Finalización de anotaciones para la clase 2 de JS.
</commit_message>
<xml_diff>
--- a/Curso-JS-Nodejs/anotaciones/introducción-js.docx
+++ b/Curso-JS-Nodejs/anotaciones/introducción-js.docx
@@ -104,20 +104,32 @@
           <w:szCs w:val="32"/>
         </w:rPr>
       </w:pPr>
-    </w:p>
-    <w:p>
-      <w:pPr>
-        <w:rPr>
-          <w:sz w:val="32"/>
-          <w:szCs w:val="32"/>
-        </w:rPr>
-      </w:pPr>
-      <w:r>
-        <w:rPr>
-          <w:sz w:val="32"/>
-          <w:szCs w:val="32"/>
-        </w:rPr>
-        <w:t xml:space="preserve">Variables: Espacios de memoria en donde se colocan datos </w:t>
+      <w:r>
+        <w:rPr>
+          <w:b/>
+          <w:bCs/>
+          <w:i/>
+          <w:iCs/>
+          <w:color w:val="00B050"/>
+          <w:sz w:val="32"/>
+          <w:szCs w:val="32"/>
+        </w:rPr>
+        <w:t>Variables:</w:t>
+      </w:r>
+      <w:r>
+        <w:rPr>
+          <w:color w:val="00B050"/>
+          <w:sz w:val="32"/>
+          <w:szCs w:val="32"/>
+        </w:rPr>
+        <w:t xml:space="preserve"> </w:t>
+      </w:r>
+      <w:r>
+        <w:rPr>
+          <w:sz w:val="32"/>
+          <w:szCs w:val="32"/>
+        </w:rPr>
+        <w:t xml:space="preserve">Espacios de memoria en donde se colocan datos </w:t>
       </w:r>
       <w:r>
         <w:rPr>
@@ -176,12 +188,22 @@
     <w:p>
       <w:pPr>
         <w:rPr>
-          <w:sz w:val="32"/>
-          <w:szCs w:val="32"/>
-        </w:rPr>
-      </w:pPr>
-      <w:r>
-        <w:rPr>
+          <w:b/>
+          <w:bCs/>
+          <w:i/>
+          <w:iCs/>
+          <w:color w:val="00B050"/>
+          <w:sz w:val="32"/>
+          <w:szCs w:val="32"/>
+        </w:rPr>
+      </w:pPr>
+      <w:r>
+        <w:rPr>
+          <w:b/>
+          <w:bCs/>
+          <w:i/>
+          <w:iCs/>
+          <w:color w:val="00B050"/>
           <w:sz w:val="32"/>
           <w:szCs w:val="32"/>
         </w:rPr>
@@ -205,17 +227,15 @@
           <w:sz w:val="32"/>
           <w:szCs w:val="32"/>
         </w:rPr>
-        <w:t xml:space="preserve">Los nombres de las variables NUNCA comienzan colocando un numero como primer carácter, ni tampoco signos o caracteres </w:t>
-      </w:r>
-      <w:proofErr w:type="spellStart"/>
-      <w:r>
-        <w:rPr>
-          <w:sz w:val="32"/>
-          <w:szCs w:val="32"/>
-        </w:rPr>
-        <w:t>especiale</w:t>
-      </w:r>
-      <w:proofErr w:type="spellEnd"/>
+        <w:t>Los nombres de las variables NUNCA comienzan colocando un numero como primer carácter, ni tampoco signos o caracteres especiale</w:t>
+      </w:r>
+      <w:r>
+        <w:rPr>
+          <w:sz w:val="32"/>
+          <w:szCs w:val="32"/>
+        </w:rPr>
+        <w:t>s</w:t>
+      </w:r>
       <w:r>
         <w:rPr>
           <w:sz w:val="32"/>
@@ -505,10 +525,30 @@
       </w:pPr>
       <w:r>
         <w:rPr>
-          <w:sz w:val="32"/>
-          <w:szCs w:val="32"/>
-        </w:rPr>
-        <w:t xml:space="preserve">Hay tipos de datos: Alfabéticos, alfanuméricos, booleanos, numéricos, numéricos con coma flotante, arreglos y de tipo </w:t>
+          <w:b/>
+          <w:bCs/>
+          <w:i/>
+          <w:iCs/>
+          <w:color w:val="00B050"/>
+          <w:sz w:val="32"/>
+          <w:szCs w:val="32"/>
+        </w:rPr>
+        <w:t>Hay tipos de datos:</w:t>
+      </w:r>
+      <w:r>
+        <w:rPr>
+          <w:color w:val="00B050"/>
+          <w:sz w:val="32"/>
+          <w:szCs w:val="32"/>
+        </w:rPr>
+        <w:t xml:space="preserve"> </w:t>
+      </w:r>
+      <w:r>
+        <w:rPr>
+          <w:sz w:val="32"/>
+          <w:szCs w:val="32"/>
+        </w:rPr>
+        <w:t xml:space="preserve">Alfabéticos, alfanuméricos, booleanos, numéricos, numéricos con coma flotante, arreglos y de tipo </w:t>
       </w:r>
       <w:proofErr w:type="spellStart"/>
       <w:r>
@@ -605,7 +645,23 @@
           <w:sz w:val="32"/>
           <w:szCs w:val="32"/>
         </w:rPr>
-        <w:t xml:space="preserve"> = “Juan””. Si se muestran por consola el valor de las dos variables encontraremos dos resultados distintos, pues el lenguaje en cuestión así lo asimila aunque nosotros como personas comprendamos que ambas cosas significan lo mismo. </w:t>
+        <w:t xml:space="preserve"> = “Juan””. Si se muestran por consola el valor de las dos variables encontraremos dos resultados distintos, pues el lenguaje en cuestión así lo </w:t>
+      </w:r>
+      <w:proofErr w:type="gramStart"/>
+      <w:r>
+        <w:rPr>
+          <w:sz w:val="32"/>
+          <w:szCs w:val="32"/>
+        </w:rPr>
+        <w:t>asimila</w:t>
+      </w:r>
+      <w:proofErr w:type="gramEnd"/>
+      <w:r>
+        <w:rPr>
+          <w:sz w:val="32"/>
+          <w:szCs w:val="32"/>
+        </w:rPr>
+        <w:t xml:space="preserve"> aunque nosotros como personas comprendamos que ambas cosas significan lo mismo. </w:t>
       </w:r>
     </w:p>
     <w:p>
@@ -707,6 +763,1806 @@
     <w:p>
       <w:pPr>
         <w:ind w:left="360"/>
+        <w:rPr>
+          <w:b/>
+          <w:bCs/>
+          <w:i/>
+          <w:iCs/>
+          <w:color w:val="00B050"/>
+          <w:sz w:val="32"/>
+          <w:szCs w:val="32"/>
+        </w:rPr>
+      </w:pPr>
+      <w:r>
+        <w:rPr>
+          <w:b/>
+          <w:bCs/>
+          <w:i/>
+          <w:iCs/>
+          <w:color w:val="00B050"/>
+          <w:sz w:val="32"/>
+          <w:szCs w:val="32"/>
+        </w:rPr>
+        <w:t xml:space="preserve">Algunos tipos de datos: </w:t>
+      </w:r>
+    </w:p>
+    <w:p>
+      <w:pPr>
+        <w:pStyle w:val="Prrafodelista"/>
+        <w:numPr>
+          <w:ilvl w:val="0"/>
+          <w:numId w:val="2"/>
+        </w:numPr>
+        <w:rPr>
+          <w:sz w:val="32"/>
+          <w:szCs w:val="32"/>
+        </w:rPr>
+      </w:pPr>
+      <w:r>
+        <w:rPr>
+          <w:b/>
+          <w:bCs/>
+          <w:color w:val="000000" w:themeColor="text1"/>
+          <w:sz w:val="32"/>
+          <w:szCs w:val="32"/>
+        </w:rPr>
+        <w:t>Datos alfanuméricos:</w:t>
+      </w:r>
+      <w:r>
+        <w:rPr>
+          <w:color w:val="000000" w:themeColor="text1"/>
+          <w:sz w:val="32"/>
+          <w:szCs w:val="32"/>
+        </w:rPr>
+        <w:t xml:space="preserve"> </w:t>
+      </w:r>
+      <w:proofErr w:type="spellStart"/>
+      <w:r>
+        <w:rPr>
+          <w:sz w:val="32"/>
+          <w:szCs w:val="32"/>
+        </w:rPr>
+        <w:t>String</w:t>
+      </w:r>
+      <w:proofErr w:type="spellEnd"/>
+      <w:r>
+        <w:rPr>
+          <w:sz w:val="32"/>
+          <w:szCs w:val="32"/>
+        </w:rPr>
+        <w:t xml:space="preserve"> </w:t>
+      </w:r>
+      <w:r>
+        <w:sym w:font="Wingdings" w:char="F0E0"/>
+      </w:r>
+      <w:r>
+        <w:rPr>
+          <w:sz w:val="32"/>
+          <w:szCs w:val="32"/>
+        </w:rPr>
+        <w:t xml:space="preserve"> “</w:t>
+      </w:r>
+      <w:proofErr w:type="spellStart"/>
+      <w:r>
+        <w:rPr>
+          <w:sz w:val="32"/>
+          <w:szCs w:val="32"/>
+        </w:rPr>
+        <w:t>Cra</w:t>
+      </w:r>
+      <w:proofErr w:type="spellEnd"/>
+      <w:r>
+        <w:rPr>
+          <w:sz w:val="32"/>
+          <w:szCs w:val="32"/>
+        </w:rPr>
+        <w:t xml:space="preserve"> 35”</w:t>
+      </w:r>
+    </w:p>
+    <w:p>
+      <w:pPr>
+        <w:pStyle w:val="Prrafodelista"/>
+        <w:numPr>
+          <w:ilvl w:val="0"/>
+          <w:numId w:val="2"/>
+        </w:numPr>
+        <w:rPr>
+          <w:sz w:val="32"/>
+          <w:szCs w:val="32"/>
+        </w:rPr>
+      </w:pPr>
+      <w:r>
+        <w:rPr>
+          <w:b/>
+          <w:bCs/>
+          <w:color w:val="000000" w:themeColor="text1"/>
+          <w:sz w:val="32"/>
+          <w:szCs w:val="32"/>
+        </w:rPr>
+        <w:t>Datos numéricos:</w:t>
+      </w:r>
+      <w:r>
+        <w:rPr>
+          <w:color w:val="000000" w:themeColor="text1"/>
+          <w:sz w:val="32"/>
+          <w:szCs w:val="32"/>
+        </w:rPr>
+        <w:t xml:space="preserve"> </w:t>
+      </w:r>
+      <w:proofErr w:type="spellStart"/>
+      <w:r>
+        <w:rPr>
+          <w:sz w:val="32"/>
+          <w:szCs w:val="32"/>
+        </w:rPr>
+        <w:t>Number</w:t>
+      </w:r>
+      <w:proofErr w:type="spellEnd"/>
+      <w:r>
+        <w:rPr>
+          <w:sz w:val="32"/>
+          <w:szCs w:val="32"/>
+        </w:rPr>
+        <w:t xml:space="preserve"> </w:t>
+      </w:r>
+      <w:r>
+        <w:sym w:font="Wingdings" w:char="F0E0"/>
+      </w:r>
+      <w:r>
+        <w:rPr>
+          <w:sz w:val="32"/>
+          <w:szCs w:val="32"/>
+        </w:rPr>
+        <w:t xml:space="preserve"> 45;</w:t>
+      </w:r>
+    </w:p>
+    <w:p>
+      <w:pPr>
+        <w:pStyle w:val="Prrafodelista"/>
+        <w:numPr>
+          <w:ilvl w:val="0"/>
+          <w:numId w:val="2"/>
+        </w:numPr>
+        <w:rPr>
+          <w:sz w:val="32"/>
+          <w:szCs w:val="32"/>
+        </w:rPr>
+      </w:pPr>
+      <w:r>
+        <w:rPr>
+          <w:b/>
+          <w:bCs/>
+          <w:color w:val="000000" w:themeColor="text1"/>
+          <w:sz w:val="32"/>
+          <w:szCs w:val="32"/>
+        </w:rPr>
+        <w:t>Datos lógicos:</w:t>
+      </w:r>
+      <w:r>
+        <w:rPr>
+          <w:color w:val="000000" w:themeColor="text1"/>
+          <w:sz w:val="32"/>
+          <w:szCs w:val="32"/>
+        </w:rPr>
+        <w:t xml:space="preserve"> </w:t>
+      </w:r>
+      <w:r>
+        <w:rPr>
+          <w:sz w:val="32"/>
+          <w:szCs w:val="32"/>
+        </w:rPr>
+        <w:t xml:space="preserve">True o False </w:t>
+      </w:r>
+      <w:r>
+        <w:sym w:font="Wingdings" w:char="F0E0"/>
+      </w:r>
+      <w:r>
+        <w:rPr>
+          <w:sz w:val="32"/>
+          <w:szCs w:val="32"/>
+        </w:rPr>
+        <w:t xml:space="preserve"> </w:t>
+      </w:r>
+      <w:proofErr w:type="spellStart"/>
+      <w:r>
+        <w:rPr>
+          <w:sz w:val="32"/>
+          <w:szCs w:val="32"/>
+        </w:rPr>
+        <w:t>fueAPiscina</w:t>
+      </w:r>
+      <w:proofErr w:type="spellEnd"/>
+      <w:r>
+        <w:rPr>
+          <w:sz w:val="32"/>
+          <w:szCs w:val="32"/>
+        </w:rPr>
+        <w:t xml:space="preserve"> = true;</w:t>
+      </w:r>
+    </w:p>
+    <w:p>
+      <w:pPr>
+        <w:ind w:left="360"/>
+        <w:rPr>
+          <w:b/>
+          <w:bCs/>
+          <w:i/>
+          <w:iCs/>
+          <w:color w:val="00B050"/>
+          <w:sz w:val="32"/>
+          <w:szCs w:val="32"/>
+        </w:rPr>
+      </w:pPr>
+      <w:r>
+        <w:rPr>
+          <w:b/>
+          <w:bCs/>
+          <w:i/>
+          <w:iCs/>
+          <w:color w:val="00B050"/>
+          <w:sz w:val="32"/>
+          <w:szCs w:val="32"/>
+        </w:rPr>
+        <w:t xml:space="preserve">Operaciones aritméticas: </w:t>
+      </w:r>
+    </w:p>
+    <w:p>
+      <w:pPr>
+        <w:pStyle w:val="Prrafodelista"/>
+        <w:numPr>
+          <w:ilvl w:val="0"/>
+          <w:numId w:val="3"/>
+        </w:numPr>
+        <w:rPr>
+          <w:sz w:val="32"/>
+          <w:szCs w:val="32"/>
+          <w:lang w:val="en-US"/>
+        </w:rPr>
+      </w:pPr>
+      <w:r>
+        <w:rPr>
+          <w:b/>
+          <w:bCs/>
+          <w:color w:val="000000" w:themeColor="text1"/>
+          <w:sz w:val="32"/>
+          <w:szCs w:val="32"/>
+          <w:lang w:val="en-US"/>
+        </w:rPr>
+        <w:t>Suma:</w:t>
+      </w:r>
+      <w:r>
+        <w:rPr>
+          <w:color w:val="000000" w:themeColor="text1"/>
+          <w:sz w:val="32"/>
+          <w:szCs w:val="32"/>
+          <w:lang w:val="en-US"/>
+        </w:rPr>
+        <w:t xml:space="preserve"> </w:t>
+      </w:r>
+      <w:r>
+        <w:rPr>
+          <w:sz w:val="32"/>
+          <w:szCs w:val="32"/>
+          <w:lang w:val="en-US"/>
+        </w:rPr>
+        <w:t>num1=5</w:t>
+      </w:r>
+      <w:r>
+        <w:rPr>
+          <w:sz w:val="32"/>
+          <w:szCs w:val="32"/>
+          <w:lang w:val="en-US"/>
+        </w:rPr>
+        <w:t>;</w:t>
+      </w:r>
+      <w:r>
+        <w:rPr>
+          <w:sz w:val="32"/>
+          <w:szCs w:val="32"/>
+          <w:lang w:val="en-US"/>
+        </w:rPr>
+        <w:t xml:space="preserve"> num2=7</w:t>
+      </w:r>
+      <w:r>
+        <w:rPr>
+          <w:sz w:val="32"/>
+          <w:szCs w:val="32"/>
+          <w:lang w:val="en-US"/>
+        </w:rPr>
+        <w:t>;</w:t>
+      </w:r>
+      <w:r>
+        <w:rPr>
+          <w:sz w:val="32"/>
+          <w:szCs w:val="32"/>
+          <w:lang w:val="en-US"/>
+        </w:rPr>
+        <w:t xml:space="preserve"> total=num1+num2; co</w:t>
+      </w:r>
+      <w:r>
+        <w:rPr>
+          <w:sz w:val="32"/>
+          <w:szCs w:val="32"/>
+          <w:lang w:val="en-US"/>
+        </w:rPr>
+        <w:t>nsole.log(total);</w:t>
+      </w:r>
+    </w:p>
+    <w:p>
+      <w:pPr>
+        <w:pStyle w:val="Prrafodelista"/>
+        <w:numPr>
+          <w:ilvl w:val="0"/>
+          <w:numId w:val="3"/>
+        </w:numPr>
+        <w:rPr>
+          <w:sz w:val="32"/>
+          <w:szCs w:val="32"/>
+          <w:lang w:val="en-US"/>
+        </w:rPr>
+      </w:pPr>
+      <w:r>
+        <w:rPr>
+          <w:b/>
+          <w:bCs/>
+          <w:color w:val="000000" w:themeColor="text1"/>
+          <w:sz w:val="32"/>
+          <w:szCs w:val="32"/>
+        </w:rPr>
+        <w:t>Resta:</w:t>
+      </w:r>
+      <w:r>
+        <w:rPr>
+          <w:color w:val="000000" w:themeColor="text1"/>
+          <w:sz w:val="32"/>
+          <w:szCs w:val="32"/>
+        </w:rPr>
+        <w:t xml:space="preserve"> </w:t>
+      </w:r>
+      <w:r>
+        <w:rPr>
+          <w:sz w:val="32"/>
+          <w:szCs w:val="32"/>
+          <w:lang w:val="en-US"/>
+        </w:rPr>
+        <w:t>num1=</w:t>
+      </w:r>
+      <w:r>
+        <w:rPr>
+          <w:sz w:val="32"/>
+          <w:szCs w:val="32"/>
+          <w:lang w:val="en-US"/>
+        </w:rPr>
+        <w:t>10</w:t>
+      </w:r>
+      <w:r>
+        <w:rPr>
+          <w:sz w:val="32"/>
+          <w:szCs w:val="32"/>
+          <w:lang w:val="en-US"/>
+        </w:rPr>
+        <w:t>;</w:t>
+      </w:r>
+      <w:r>
+        <w:rPr>
+          <w:sz w:val="32"/>
+          <w:szCs w:val="32"/>
+          <w:lang w:val="en-US"/>
+        </w:rPr>
+        <w:t xml:space="preserve"> num2=</w:t>
+      </w:r>
+      <w:r>
+        <w:rPr>
+          <w:sz w:val="32"/>
+          <w:szCs w:val="32"/>
+          <w:lang w:val="en-US"/>
+        </w:rPr>
+        <w:t>5</w:t>
+      </w:r>
+      <w:r>
+        <w:rPr>
+          <w:sz w:val="32"/>
+          <w:szCs w:val="32"/>
+          <w:lang w:val="en-US"/>
+        </w:rPr>
+        <w:t>;</w:t>
+      </w:r>
+      <w:r>
+        <w:rPr>
+          <w:sz w:val="32"/>
+          <w:szCs w:val="32"/>
+          <w:lang w:val="en-US"/>
+        </w:rPr>
+        <w:t xml:space="preserve"> total=num1</w:t>
+      </w:r>
+      <w:r>
+        <w:rPr>
+          <w:sz w:val="32"/>
+          <w:szCs w:val="32"/>
+          <w:lang w:val="en-US"/>
+        </w:rPr>
+        <w:t>-</w:t>
+      </w:r>
+      <w:r>
+        <w:rPr>
+          <w:sz w:val="32"/>
+          <w:szCs w:val="32"/>
+          <w:lang w:val="en-US"/>
+        </w:rPr>
+        <w:t>num2; co</w:t>
+      </w:r>
+      <w:r>
+        <w:rPr>
+          <w:sz w:val="32"/>
+          <w:szCs w:val="32"/>
+          <w:lang w:val="en-US"/>
+        </w:rPr>
+        <w:t>nsole.log(total);</w:t>
+      </w:r>
+    </w:p>
+    <w:p>
+      <w:pPr>
+        <w:pStyle w:val="Prrafodelista"/>
+        <w:numPr>
+          <w:ilvl w:val="0"/>
+          <w:numId w:val="3"/>
+        </w:numPr>
+        <w:rPr>
+          <w:sz w:val="32"/>
+          <w:szCs w:val="32"/>
+        </w:rPr>
+      </w:pPr>
+      <w:r>
+        <w:rPr>
+          <w:b/>
+          <w:bCs/>
+          <w:color w:val="000000" w:themeColor="text1"/>
+          <w:sz w:val="32"/>
+          <w:szCs w:val="32"/>
+        </w:rPr>
+        <w:t>Multiplicación</w:t>
+      </w:r>
+      <w:r>
+        <w:rPr>
+          <w:b/>
+          <w:bCs/>
+          <w:color w:val="000000" w:themeColor="text1"/>
+          <w:sz w:val="32"/>
+          <w:szCs w:val="32"/>
+        </w:rPr>
+        <w:t>:</w:t>
+      </w:r>
+      <w:r>
+        <w:rPr>
+          <w:color w:val="000000" w:themeColor="text1"/>
+          <w:sz w:val="32"/>
+          <w:szCs w:val="32"/>
+        </w:rPr>
+        <w:t xml:space="preserve"> </w:t>
+      </w:r>
+      <w:r>
+        <w:rPr>
+          <w:sz w:val="32"/>
+          <w:szCs w:val="32"/>
+        </w:rPr>
+        <w:t>num1=5; num2=7; total=num1</w:t>
+      </w:r>
+      <w:r>
+        <w:rPr>
+          <w:sz w:val="32"/>
+          <w:szCs w:val="32"/>
+        </w:rPr>
+        <w:t>*</w:t>
+      </w:r>
+      <w:r>
+        <w:rPr>
+          <w:sz w:val="32"/>
+          <w:szCs w:val="32"/>
+        </w:rPr>
+        <w:t>num2; console.log(total);</w:t>
+      </w:r>
+    </w:p>
+    <w:p>
+      <w:pPr>
+        <w:pStyle w:val="Prrafodelista"/>
+        <w:numPr>
+          <w:ilvl w:val="0"/>
+          <w:numId w:val="3"/>
+        </w:numPr>
+        <w:rPr>
+          <w:sz w:val="32"/>
+          <w:szCs w:val="32"/>
+          <w:lang w:val="en-US"/>
+        </w:rPr>
+      </w:pPr>
+      <w:r>
+        <w:rPr>
+          <w:b/>
+          <w:bCs/>
+          <w:color w:val="000000" w:themeColor="text1"/>
+          <w:sz w:val="32"/>
+          <w:szCs w:val="32"/>
+          <w:lang w:val="en-US"/>
+        </w:rPr>
+        <w:t>Division:</w:t>
+      </w:r>
+      <w:r>
+        <w:rPr>
+          <w:color w:val="000000" w:themeColor="text1"/>
+          <w:sz w:val="32"/>
+          <w:szCs w:val="32"/>
+          <w:lang w:val="en-US"/>
+        </w:rPr>
+        <w:t xml:space="preserve"> </w:t>
+      </w:r>
+      <w:r>
+        <w:rPr>
+          <w:sz w:val="32"/>
+          <w:szCs w:val="32"/>
+          <w:lang w:val="en-US"/>
+        </w:rPr>
+        <w:t>num1=</w:t>
+      </w:r>
+      <w:r>
+        <w:rPr>
+          <w:sz w:val="32"/>
+          <w:szCs w:val="32"/>
+          <w:lang w:val="en-US"/>
+        </w:rPr>
+        <w:t>10</w:t>
+      </w:r>
+      <w:r>
+        <w:rPr>
+          <w:sz w:val="32"/>
+          <w:szCs w:val="32"/>
+          <w:lang w:val="en-US"/>
+        </w:rPr>
+        <w:t>;</w:t>
+      </w:r>
+      <w:r>
+        <w:rPr>
+          <w:sz w:val="32"/>
+          <w:szCs w:val="32"/>
+          <w:lang w:val="en-US"/>
+        </w:rPr>
+        <w:t xml:space="preserve"> num2=</w:t>
+      </w:r>
+      <w:r>
+        <w:rPr>
+          <w:sz w:val="32"/>
+          <w:szCs w:val="32"/>
+          <w:lang w:val="en-US"/>
+        </w:rPr>
+        <w:t>2</w:t>
+      </w:r>
+      <w:r>
+        <w:rPr>
+          <w:sz w:val="32"/>
+          <w:szCs w:val="32"/>
+          <w:lang w:val="en-US"/>
+        </w:rPr>
+        <w:t>;</w:t>
+      </w:r>
+      <w:r>
+        <w:rPr>
+          <w:sz w:val="32"/>
+          <w:szCs w:val="32"/>
+          <w:lang w:val="en-US"/>
+        </w:rPr>
+        <w:t xml:space="preserve"> total=num1</w:t>
+      </w:r>
+      <w:r>
+        <w:rPr>
+          <w:sz w:val="32"/>
+          <w:szCs w:val="32"/>
+          <w:lang w:val="en-US"/>
+        </w:rPr>
+        <w:t>/</w:t>
+      </w:r>
+      <w:r>
+        <w:rPr>
+          <w:sz w:val="32"/>
+          <w:szCs w:val="32"/>
+          <w:lang w:val="en-US"/>
+        </w:rPr>
+        <w:t>num2; co</w:t>
+      </w:r>
+      <w:r>
+        <w:rPr>
+          <w:sz w:val="32"/>
+          <w:szCs w:val="32"/>
+          <w:lang w:val="en-US"/>
+        </w:rPr>
+        <w:t>nsole.log(total);</w:t>
+      </w:r>
+    </w:p>
+    <w:p>
+      <w:pPr>
+        <w:pStyle w:val="Prrafodelista"/>
+        <w:numPr>
+          <w:ilvl w:val="0"/>
+          <w:numId w:val="3"/>
+        </w:numPr>
+        <w:rPr>
+          <w:sz w:val="32"/>
+          <w:szCs w:val="32"/>
+          <w:lang w:val="en-US"/>
+        </w:rPr>
+      </w:pPr>
+      <w:r>
+        <w:rPr>
+          <w:b/>
+          <w:bCs/>
+          <w:color w:val="000000" w:themeColor="text1"/>
+          <w:sz w:val="32"/>
+          <w:szCs w:val="32"/>
+        </w:rPr>
+        <w:t>Módulo:</w:t>
+      </w:r>
+      <w:r>
+        <w:rPr>
+          <w:color w:val="000000" w:themeColor="text1"/>
+          <w:sz w:val="32"/>
+          <w:szCs w:val="32"/>
+        </w:rPr>
+        <w:t xml:space="preserve"> </w:t>
+      </w:r>
+      <w:r>
+        <w:rPr>
+          <w:sz w:val="32"/>
+          <w:szCs w:val="32"/>
+          <w:lang w:val="en-US"/>
+        </w:rPr>
+        <w:t>num1=</w:t>
+      </w:r>
+      <w:r>
+        <w:rPr>
+          <w:sz w:val="32"/>
+          <w:szCs w:val="32"/>
+          <w:lang w:val="en-US"/>
+        </w:rPr>
+        <w:t>10</w:t>
+      </w:r>
+      <w:r>
+        <w:rPr>
+          <w:sz w:val="32"/>
+          <w:szCs w:val="32"/>
+          <w:lang w:val="en-US"/>
+        </w:rPr>
+        <w:t>;</w:t>
+      </w:r>
+      <w:r>
+        <w:rPr>
+          <w:sz w:val="32"/>
+          <w:szCs w:val="32"/>
+          <w:lang w:val="en-US"/>
+        </w:rPr>
+        <w:t xml:space="preserve"> num2=</w:t>
+      </w:r>
+      <w:r>
+        <w:rPr>
+          <w:sz w:val="32"/>
+          <w:szCs w:val="32"/>
+          <w:lang w:val="en-US"/>
+        </w:rPr>
+        <w:t>5</w:t>
+      </w:r>
+      <w:r>
+        <w:rPr>
+          <w:sz w:val="32"/>
+          <w:szCs w:val="32"/>
+          <w:lang w:val="en-US"/>
+        </w:rPr>
+        <w:t>;</w:t>
+      </w:r>
+      <w:r>
+        <w:rPr>
+          <w:sz w:val="32"/>
+          <w:szCs w:val="32"/>
+          <w:lang w:val="en-US"/>
+        </w:rPr>
+        <w:t xml:space="preserve"> total=num1</w:t>
+      </w:r>
+      <w:r>
+        <w:rPr>
+          <w:sz w:val="32"/>
+          <w:szCs w:val="32"/>
+          <w:lang w:val="en-US"/>
+        </w:rPr>
+        <w:t>%</w:t>
+      </w:r>
+      <w:r>
+        <w:rPr>
+          <w:sz w:val="32"/>
+          <w:szCs w:val="32"/>
+          <w:lang w:val="en-US"/>
+        </w:rPr>
+        <w:t>num2; co</w:t>
+      </w:r>
+      <w:r>
+        <w:rPr>
+          <w:sz w:val="32"/>
+          <w:szCs w:val="32"/>
+          <w:lang w:val="en-US"/>
+        </w:rPr>
+        <w:t>nsole.log(total);</w:t>
+      </w:r>
+    </w:p>
+    <w:p>
+      <w:pPr>
+        <w:ind w:left="720"/>
+        <w:rPr>
+          <w:b/>
+          <w:bCs/>
+          <w:color w:val="ED7D31" w:themeColor="accent2"/>
+          <w:sz w:val="32"/>
+          <w:szCs w:val="32"/>
+        </w:rPr>
+      </w:pPr>
+      <w:r>
+        <w:rPr>
+          <w:b/>
+          <w:bCs/>
+          <w:color w:val="ED7D31" w:themeColor="accent2"/>
+          <w:sz w:val="32"/>
+          <w:szCs w:val="32"/>
+        </w:rPr>
+        <w:t xml:space="preserve">Tener en cuenta: Las operaciones que se pueden hacer, generalmente se realizan entre variables, o sea no se utilizan valores literales para hacer </w:t>
+      </w:r>
+      <w:r>
+        <w:rPr>
+          <w:b/>
+          <w:bCs/>
+          <w:color w:val="ED7D31" w:themeColor="accent2"/>
+          <w:sz w:val="32"/>
+          <w:szCs w:val="32"/>
+        </w:rPr>
+        <w:t>cálculos,</w:t>
+      </w:r>
+      <w:r>
+        <w:rPr>
+          <w:b/>
+          <w:bCs/>
+          <w:color w:val="ED7D31" w:themeColor="accent2"/>
+          <w:sz w:val="32"/>
+          <w:szCs w:val="32"/>
+        </w:rPr>
+        <w:t xml:space="preserve"> sino que se almacenan en variables y se trabaja con ellas. </w:t>
+      </w:r>
+    </w:p>
+    <w:p>
+      <w:pPr>
+        <w:ind w:left="720"/>
+        <w:rPr>
+          <w:b/>
+          <w:bCs/>
+          <w:color w:val="ED7D31" w:themeColor="accent2"/>
+          <w:sz w:val="32"/>
+          <w:szCs w:val="32"/>
+        </w:rPr>
+      </w:pPr>
+      <w:r>
+        <w:rPr>
+          <w:b/>
+          <w:bCs/>
+          <w:color w:val="ED7D31" w:themeColor="accent2"/>
+          <w:sz w:val="32"/>
+          <w:szCs w:val="32"/>
+        </w:rPr>
+        <w:t>Tener en cuenta: Las variables pueden venir ya establecidas en el programa, o pueden ser leídas desde un punto externo como por ejemplo una base de datos o una entrada de usuario.</w:t>
+      </w:r>
+    </w:p>
+    <w:p>
+      <w:pPr>
+        <w:rPr>
+          <w:b/>
+          <w:bCs/>
+          <w:i/>
+          <w:iCs/>
+          <w:color w:val="00B050"/>
+          <w:sz w:val="32"/>
+          <w:szCs w:val="32"/>
+        </w:rPr>
+      </w:pPr>
+      <w:r>
+        <w:rPr>
+          <w:b/>
+          <w:bCs/>
+          <w:i/>
+          <w:iCs/>
+          <w:color w:val="00B050"/>
+          <w:sz w:val="32"/>
+          <w:szCs w:val="32"/>
+        </w:rPr>
+        <w:t xml:space="preserve">Orden de precedencia de operaciones matemáticas: </w:t>
+      </w:r>
+    </w:p>
+    <w:p>
+      <w:pPr>
+        <w:pStyle w:val="Prrafodelista"/>
+        <w:numPr>
+          <w:ilvl w:val="0"/>
+          <w:numId w:val="4"/>
+        </w:numPr>
+        <w:rPr>
+          <w:sz w:val="32"/>
+          <w:szCs w:val="32"/>
+        </w:rPr>
+      </w:pPr>
+      <w:proofErr w:type="spellStart"/>
+      <w:r>
+        <w:rPr>
+          <w:sz w:val="32"/>
+          <w:szCs w:val="32"/>
+        </w:rPr>
+        <w:t>Parentesis</w:t>
+      </w:r>
+      <w:proofErr w:type="spellEnd"/>
+      <w:r>
+        <w:rPr>
+          <w:sz w:val="32"/>
+          <w:szCs w:val="32"/>
+        </w:rPr>
+        <w:t xml:space="preserve"> ()</w:t>
+      </w:r>
+    </w:p>
+    <w:p>
+      <w:pPr>
+        <w:pStyle w:val="Prrafodelista"/>
+        <w:numPr>
+          <w:ilvl w:val="0"/>
+          <w:numId w:val="4"/>
+        </w:numPr>
+        <w:rPr>
+          <w:sz w:val="32"/>
+          <w:szCs w:val="32"/>
+        </w:rPr>
+      </w:pPr>
+      <w:proofErr w:type="spellStart"/>
+      <w:r>
+        <w:rPr>
+          <w:sz w:val="32"/>
+          <w:szCs w:val="32"/>
+        </w:rPr>
+        <w:t>Multiplicacion</w:t>
+      </w:r>
+      <w:proofErr w:type="spellEnd"/>
+      <w:r>
+        <w:rPr>
+          <w:sz w:val="32"/>
+          <w:szCs w:val="32"/>
+        </w:rPr>
+        <w:t xml:space="preserve"> y división</w:t>
+      </w:r>
+    </w:p>
+    <w:p>
+      <w:pPr>
+        <w:pStyle w:val="Prrafodelista"/>
+        <w:numPr>
+          <w:ilvl w:val="0"/>
+          <w:numId w:val="4"/>
+        </w:numPr>
+        <w:rPr>
+          <w:sz w:val="32"/>
+          <w:szCs w:val="32"/>
+        </w:rPr>
+      </w:pPr>
+      <w:r>
+        <w:rPr>
+          <w:sz w:val="32"/>
+          <w:szCs w:val="32"/>
+        </w:rPr>
+        <w:t>Sumas y restas</w:t>
+      </w:r>
+    </w:p>
+    <w:p>
+      <w:pPr>
+        <w:rPr>
+          <w:sz w:val="32"/>
+          <w:szCs w:val="32"/>
+        </w:rPr>
+      </w:pPr>
+      <w:r>
+        <w:rPr>
+          <w:b/>
+          <w:bCs/>
+          <w:i/>
+          <w:iCs/>
+          <w:color w:val="00B050"/>
+          <w:sz w:val="32"/>
+          <w:szCs w:val="32"/>
+        </w:rPr>
+        <w:t>Concatenación de textos:</w:t>
+      </w:r>
+      <w:r>
+        <w:rPr>
+          <w:color w:val="00B050"/>
+          <w:sz w:val="32"/>
+          <w:szCs w:val="32"/>
+        </w:rPr>
+        <w:t xml:space="preserve"> </w:t>
+      </w:r>
+      <w:r>
+        <w:rPr>
+          <w:sz w:val="32"/>
+          <w:szCs w:val="32"/>
+        </w:rPr>
+        <w:t>Es la acción de sumar cadenas de caracteres almacenadas en variables entre sí. Ejemplo: nombre = “César”; apellido = “</w:t>
+      </w:r>
+      <w:proofErr w:type="spellStart"/>
+      <w:r>
+        <w:rPr>
+          <w:sz w:val="32"/>
+          <w:szCs w:val="32"/>
+        </w:rPr>
+        <w:t>Vialpando</w:t>
+      </w:r>
+      <w:proofErr w:type="spellEnd"/>
+      <w:r>
+        <w:rPr>
+          <w:sz w:val="32"/>
+          <w:szCs w:val="32"/>
+        </w:rPr>
+        <w:t xml:space="preserve">”; </w:t>
+      </w:r>
+      <w:proofErr w:type="spellStart"/>
+      <w:r>
+        <w:rPr>
+          <w:sz w:val="32"/>
+          <w:szCs w:val="32"/>
+        </w:rPr>
+        <w:t>nombreCompleto</w:t>
+      </w:r>
+      <w:proofErr w:type="spellEnd"/>
+      <w:r>
+        <w:rPr>
+          <w:sz w:val="32"/>
+          <w:szCs w:val="32"/>
+        </w:rPr>
+        <w:t xml:space="preserve"> = nombre + apellido; console.log(</w:t>
+      </w:r>
+      <w:proofErr w:type="spellStart"/>
+      <w:r>
+        <w:rPr>
+          <w:sz w:val="32"/>
+          <w:szCs w:val="32"/>
+        </w:rPr>
+        <w:t>nombreCompleto</w:t>
+      </w:r>
+      <w:proofErr w:type="spellEnd"/>
+      <w:r>
+        <w:rPr>
+          <w:sz w:val="32"/>
+          <w:szCs w:val="32"/>
+        </w:rPr>
+        <w:t xml:space="preserve">); </w:t>
+      </w:r>
+      <w:r>
+        <w:rPr>
+          <w:sz w:val="32"/>
+          <w:szCs w:val="32"/>
+        </w:rPr>
+        <w:sym w:font="Wingdings" w:char="F0E0"/>
+      </w:r>
+      <w:r>
+        <w:rPr>
+          <w:sz w:val="32"/>
+          <w:szCs w:val="32"/>
+        </w:rPr>
+        <w:t xml:space="preserve"> </w:t>
+      </w:r>
+      <w:proofErr w:type="spellStart"/>
+      <w:r>
+        <w:rPr>
+          <w:sz w:val="32"/>
+          <w:szCs w:val="32"/>
+        </w:rPr>
+        <w:t>CésarVialpando</w:t>
+      </w:r>
+      <w:proofErr w:type="spellEnd"/>
+      <w:r>
+        <w:rPr>
+          <w:sz w:val="32"/>
+          <w:szCs w:val="32"/>
+        </w:rPr>
+        <w:t>.</w:t>
+      </w:r>
+    </w:p>
+    <w:p>
+      <w:pPr>
+        <w:rPr>
+          <w:sz w:val="32"/>
+          <w:szCs w:val="32"/>
+        </w:rPr>
+      </w:pPr>
+      <w:r>
+        <w:rPr>
+          <w:b/>
+          <w:bCs/>
+          <w:i/>
+          <w:iCs/>
+          <w:color w:val="00B050"/>
+          <w:sz w:val="32"/>
+          <w:szCs w:val="32"/>
+        </w:rPr>
+        <w:t xml:space="preserve">Función </w:t>
+      </w:r>
+      <w:proofErr w:type="spellStart"/>
+      <w:r>
+        <w:rPr>
+          <w:b/>
+          <w:bCs/>
+          <w:i/>
+          <w:iCs/>
+          <w:color w:val="00B050"/>
+          <w:sz w:val="32"/>
+          <w:szCs w:val="32"/>
+        </w:rPr>
+        <w:t>parseInt</w:t>
+      </w:r>
+      <w:proofErr w:type="spellEnd"/>
+      <w:r>
+        <w:rPr>
+          <w:b/>
+          <w:bCs/>
+          <w:i/>
+          <w:iCs/>
+          <w:color w:val="00B050"/>
+          <w:sz w:val="32"/>
+          <w:szCs w:val="32"/>
+        </w:rPr>
+        <w:t>:</w:t>
+      </w:r>
+      <w:r>
+        <w:rPr>
+          <w:color w:val="00B050"/>
+          <w:sz w:val="32"/>
+          <w:szCs w:val="32"/>
+        </w:rPr>
+        <w:t xml:space="preserve"> </w:t>
+      </w:r>
+      <w:r>
+        <w:rPr>
+          <w:sz w:val="32"/>
+          <w:szCs w:val="32"/>
+        </w:rPr>
+        <w:t xml:space="preserve">Convierte un valor (número entero) alfanumérico en un entero. </w:t>
+      </w:r>
+    </w:p>
+    <w:p>
+      <w:pPr>
+        <w:rPr>
+          <w:sz w:val="32"/>
+          <w:szCs w:val="32"/>
+        </w:rPr>
+      </w:pPr>
+      <w:proofErr w:type="spellStart"/>
+      <w:r>
+        <w:rPr>
+          <w:b/>
+          <w:bCs/>
+          <w:i/>
+          <w:iCs/>
+          <w:color w:val="00B050"/>
+          <w:sz w:val="32"/>
+          <w:szCs w:val="32"/>
+        </w:rPr>
+        <w:t>Funcion</w:t>
+      </w:r>
+      <w:proofErr w:type="spellEnd"/>
+      <w:r>
+        <w:rPr>
+          <w:b/>
+          <w:bCs/>
+          <w:i/>
+          <w:iCs/>
+          <w:color w:val="00B050"/>
+          <w:sz w:val="32"/>
+          <w:szCs w:val="32"/>
+        </w:rPr>
+        <w:t xml:space="preserve"> </w:t>
+      </w:r>
+      <w:proofErr w:type="spellStart"/>
+      <w:r>
+        <w:rPr>
+          <w:b/>
+          <w:bCs/>
+          <w:i/>
+          <w:iCs/>
+          <w:color w:val="00B050"/>
+          <w:sz w:val="32"/>
+          <w:szCs w:val="32"/>
+        </w:rPr>
+        <w:t>parseFloat</w:t>
+      </w:r>
+      <w:proofErr w:type="spellEnd"/>
+      <w:r>
+        <w:rPr>
+          <w:b/>
+          <w:bCs/>
+          <w:i/>
+          <w:iCs/>
+          <w:color w:val="00B050"/>
+          <w:sz w:val="32"/>
+          <w:szCs w:val="32"/>
+        </w:rPr>
+        <w:t>:</w:t>
+      </w:r>
+      <w:r>
+        <w:rPr>
+          <w:color w:val="00B050"/>
+          <w:sz w:val="32"/>
+          <w:szCs w:val="32"/>
+        </w:rPr>
+        <w:t xml:space="preserve"> </w:t>
+      </w:r>
+      <w:r>
+        <w:rPr>
+          <w:sz w:val="32"/>
+          <w:szCs w:val="32"/>
+        </w:rPr>
+        <w:t xml:space="preserve">Convierte un valor (número </w:t>
+      </w:r>
+      <w:r>
+        <w:rPr>
+          <w:sz w:val="32"/>
+          <w:szCs w:val="32"/>
+        </w:rPr>
+        <w:t>decimal</w:t>
+      </w:r>
+      <w:r>
+        <w:rPr>
+          <w:sz w:val="32"/>
+          <w:szCs w:val="32"/>
+        </w:rPr>
+        <w:t xml:space="preserve">) alfanumérico en un </w:t>
+      </w:r>
+      <w:r>
+        <w:rPr>
+          <w:sz w:val="32"/>
+          <w:szCs w:val="32"/>
+        </w:rPr>
+        <w:t>numero decimal</w:t>
+      </w:r>
+      <w:r>
+        <w:rPr>
+          <w:sz w:val="32"/>
+          <w:szCs w:val="32"/>
+        </w:rPr>
+        <w:t xml:space="preserve">. </w:t>
+      </w:r>
+    </w:p>
+    <w:p>
+      <w:pPr>
+        <w:rPr>
+          <w:sz w:val="32"/>
+          <w:szCs w:val="32"/>
+        </w:rPr>
+      </w:pPr>
+      <w:r>
+        <w:rPr>
+          <w:b/>
+          <w:bCs/>
+          <w:i/>
+          <w:iCs/>
+          <w:color w:val="00B050"/>
+          <w:sz w:val="32"/>
+          <w:szCs w:val="32"/>
+        </w:rPr>
+        <w:t xml:space="preserve">Definición </w:t>
+      </w:r>
+      <w:proofErr w:type="spellStart"/>
+      <w:r>
+        <w:rPr>
+          <w:b/>
+          <w:bCs/>
+          <w:i/>
+          <w:iCs/>
+          <w:color w:val="00B050"/>
+          <w:sz w:val="32"/>
+          <w:szCs w:val="32"/>
+        </w:rPr>
+        <w:t>NaN</w:t>
+      </w:r>
+      <w:proofErr w:type="spellEnd"/>
+      <w:r>
+        <w:rPr>
+          <w:b/>
+          <w:bCs/>
+          <w:i/>
+          <w:iCs/>
+          <w:color w:val="00B050"/>
+          <w:sz w:val="32"/>
+          <w:szCs w:val="32"/>
+        </w:rPr>
+        <w:t xml:space="preserve"> (</w:t>
+      </w:r>
+      <w:proofErr w:type="spellStart"/>
+      <w:r>
+        <w:rPr>
+          <w:b/>
+          <w:bCs/>
+          <w:i/>
+          <w:iCs/>
+          <w:color w:val="00B050"/>
+          <w:sz w:val="32"/>
+          <w:szCs w:val="32"/>
+        </w:rPr>
+        <w:t>Not</w:t>
+      </w:r>
+      <w:proofErr w:type="spellEnd"/>
+      <w:r>
+        <w:rPr>
+          <w:b/>
+          <w:bCs/>
+          <w:i/>
+          <w:iCs/>
+          <w:color w:val="00B050"/>
+          <w:sz w:val="32"/>
+          <w:szCs w:val="32"/>
+        </w:rPr>
+        <w:t xml:space="preserve"> a </w:t>
+      </w:r>
+      <w:proofErr w:type="spellStart"/>
+      <w:r>
+        <w:rPr>
+          <w:b/>
+          <w:bCs/>
+          <w:i/>
+          <w:iCs/>
+          <w:color w:val="00B050"/>
+          <w:sz w:val="32"/>
+          <w:szCs w:val="32"/>
+        </w:rPr>
+        <w:t>Number</w:t>
+      </w:r>
+      <w:proofErr w:type="spellEnd"/>
+      <w:r>
+        <w:rPr>
+          <w:b/>
+          <w:bCs/>
+          <w:i/>
+          <w:iCs/>
+          <w:color w:val="00B050"/>
+          <w:sz w:val="32"/>
+          <w:szCs w:val="32"/>
+        </w:rPr>
+        <w:t>):</w:t>
+      </w:r>
+      <w:r>
+        <w:rPr>
+          <w:color w:val="00B050"/>
+          <w:sz w:val="32"/>
+          <w:szCs w:val="32"/>
+        </w:rPr>
+        <w:t xml:space="preserve"> </w:t>
+      </w:r>
+      <w:r>
+        <w:rPr>
+          <w:sz w:val="32"/>
+          <w:szCs w:val="32"/>
+        </w:rPr>
+        <w:t xml:space="preserve">El valor que alberga la variable al tratarlo de convertir en un tipo de dato numérico, no permite realizar la conversión pues no es un número. Ejemplo: </w:t>
+      </w:r>
+      <w:proofErr w:type="spellStart"/>
+      <w:r>
+        <w:rPr>
+          <w:sz w:val="32"/>
+          <w:szCs w:val="32"/>
+        </w:rPr>
+        <w:t>noEsUnNumero</w:t>
+      </w:r>
+      <w:proofErr w:type="spellEnd"/>
+      <w:r>
+        <w:rPr>
+          <w:sz w:val="32"/>
+          <w:szCs w:val="32"/>
+        </w:rPr>
+        <w:t xml:space="preserve"> = </w:t>
+      </w:r>
+      <w:proofErr w:type="spellStart"/>
+      <w:r>
+        <w:rPr>
+          <w:sz w:val="32"/>
+          <w:szCs w:val="32"/>
+        </w:rPr>
+        <w:t>parseInt</w:t>
+      </w:r>
+      <w:proofErr w:type="spellEnd"/>
+      <w:r>
+        <w:rPr>
+          <w:sz w:val="32"/>
+          <w:szCs w:val="32"/>
+        </w:rPr>
+        <w:t>(“ASSDSD”); console.log(</w:t>
+      </w:r>
+      <w:proofErr w:type="spellStart"/>
+      <w:r>
+        <w:rPr>
+          <w:sz w:val="32"/>
+          <w:szCs w:val="32"/>
+        </w:rPr>
+        <w:t>noEsUnNumero</w:t>
+      </w:r>
+      <w:proofErr w:type="spellEnd"/>
+      <w:r>
+        <w:rPr>
+          <w:sz w:val="32"/>
+          <w:szCs w:val="32"/>
+        </w:rPr>
+        <w:t xml:space="preserve">); </w:t>
+      </w:r>
+      <w:r>
+        <w:rPr>
+          <w:sz w:val="32"/>
+          <w:szCs w:val="32"/>
+        </w:rPr>
+        <w:sym w:font="Wingdings" w:char="F0E0"/>
+      </w:r>
+      <w:r>
+        <w:rPr>
+          <w:sz w:val="32"/>
+          <w:szCs w:val="32"/>
+        </w:rPr>
+        <w:t xml:space="preserve"> </w:t>
+      </w:r>
+      <w:proofErr w:type="spellStart"/>
+      <w:r>
+        <w:rPr>
+          <w:sz w:val="32"/>
+          <w:szCs w:val="32"/>
+        </w:rPr>
+        <w:t>NaN</w:t>
+      </w:r>
+      <w:proofErr w:type="spellEnd"/>
+      <w:r>
+        <w:rPr>
+          <w:sz w:val="32"/>
+          <w:szCs w:val="32"/>
+        </w:rPr>
+        <w:t>.</w:t>
+      </w:r>
+    </w:p>
+    <w:p>
+      <w:pPr>
+        <w:rPr>
+          <w:b/>
+          <w:bCs/>
+          <w:i/>
+          <w:iCs/>
+          <w:color w:val="00B050"/>
+          <w:sz w:val="32"/>
+          <w:szCs w:val="32"/>
+        </w:rPr>
+      </w:pPr>
+      <w:r>
+        <w:rPr>
+          <w:b/>
+          <w:bCs/>
+          <w:i/>
+          <w:iCs/>
+          <w:color w:val="00B050"/>
+          <w:sz w:val="32"/>
+          <w:szCs w:val="32"/>
+        </w:rPr>
+        <w:t>Ámbitos</w:t>
+      </w:r>
+      <w:r>
+        <w:rPr>
+          <w:b/>
+          <w:bCs/>
+          <w:i/>
+          <w:iCs/>
+          <w:color w:val="00B050"/>
+          <w:sz w:val="32"/>
+          <w:szCs w:val="32"/>
+        </w:rPr>
+        <w:t xml:space="preserve"> o alcances de las variables:</w:t>
+      </w:r>
+    </w:p>
+    <w:p>
+      <w:pPr>
+        <w:rPr>
+          <w:sz w:val="32"/>
+          <w:szCs w:val="32"/>
+        </w:rPr>
+      </w:pPr>
+      <w:r>
+        <w:rPr>
+          <w:b/>
+          <w:bCs/>
+          <w:sz w:val="32"/>
+          <w:szCs w:val="32"/>
+        </w:rPr>
+        <w:t>Var:</w:t>
+      </w:r>
+      <w:r>
+        <w:rPr>
+          <w:sz w:val="32"/>
+          <w:szCs w:val="32"/>
+        </w:rPr>
+        <w:t xml:space="preserve"> El alcance de la variable dentro del código es total, o sea, se puede acceder a su valor </w:t>
+      </w:r>
+      <w:r>
+        <w:rPr>
+          <w:sz w:val="32"/>
+          <w:szCs w:val="32"/>
+        </w:rPr>
+        <w:t>en cualquier parte del programa.</w:t>
+      </w:r>
+    </w:p>
+    <w:p>
+      <w:pPr>
+        <w:rPr>
+          <w:sz w:val="32"/>
+          <w:szCs w:val="32"/>
+        </w:rPr>
+      </w:pPr>
+      <w:proofErr w:type="spellStart"/>
+      <w:r>
+        <w:rPr>
+          <w:b/>
+          <w:bCs/>
+          <w:sz w:val="32"/>
+          <w:szCs w:val="32"/>
+        </w:rPr>
+        <w:t>Let</w:t>
+      </w:r>
+      <w:proofErr w:type="spellEnd"/>
+      <w:r>
+        <w:rPr>
+          <w:b/>
+          <w:bCs/>
+          <w:sz w:val="32"/>
+          <w:szCs w:val="32"/>
+        </w:rPr>
+        <w:t>:</w:t>
+      </w:r>
+      <w:r>
+        <w:rPr>
+          <w:sz w:val="32"/>
+          <w:szCs w:val="32"/>
+        </w:rPr>
+        <w:t xml:space="preserve"> El alcance de la variable puede ser o total, o reservada a una sola parte específica del código como por ejemplo una función</w:t>
+      </w:r>
+      <w:r>
+        <w:rPr>
+          <w:sz w:val="32"/>
+          <w:szCs w:val="32"/>
+        </w:rPr>
+        <w:t>, un bloque</w:t>
+      </w:r>
+      <w:r>
+        <w:rPr>
+          <w:sz w:val="32"/>
+          <w:szCs w:val="32"/>
+        </w:rPr>
+        <w:t xml:space="preserve"> o una clase. </w:t>
+      </w:r>
+    </w:p>
+    <w:p>
+      <w:pPr>
+        <w:rPr>
+          <w:sz w:val="32"/>
+          <w:szCs w:val="32"/>
+        </w:rPr>
+      </w:pPr>
+      <w:proofErr w:type="spellStart"/>
+      <w:r>
+        <w:rPr>
+          <w:b/>
+          <w:bCs/>
+          <w:sz w:val="32"/>
+          <w:szCs w:val="32"/>
+        </w:rPr>
+        <w:t>Const</w:t>
+      </w:r>
+      <w:proofErr w:type="spellEnd"/>
+      <w:r>
+        <w:rPr>
+          <w:b/>
+          <w:bCs/>
+          <w:sz w:val="32"/>
+          <w:szCs w:val="32"/>
+        </w:rPr>
+        <w:t>:</w:t>
+      </w:r>
+      <w:r>
+        <w:rPr>
+          <w:sz w:val="32"/>
+          <w:szCs w:val="32"/>
+        </w:rPr>
+        <w:t xml:space="preserve"> El alcance de la variable está completamente limitado por el valor que posee dentro de sí. </w:t>
+      </w:r>
+    </w:p>
+    <w:p>
+      <w:pPr>
+        <w:rPr>
+          <w:sz w:val="32"/>
+          <w:szCs w:val="32"/>
+        </w:rPr>
+      </w:pPr>
+      <w:r>
+        <w:rPr>
+          <w:b/>
+          <w:bCs/>
+          <w:i/>
+          <w:iCs/>
+          <w:color w:val="00B050"/>
+          <w:sz w:val="32"/>
+          <w:szCs w:val="32"/>
+        </w:rPr>
+        <w:t xml:space="preserve">Plantillas de texto o </w:t>
+      </w:r>
+      <w:proofErr w:type="spellStart"/>
+      <w:r>
+        <w:rPr>
+          <w:b/>
+          <w:bCs/>
+          <w:i/>
+          <w:iCs/>
+          <w:color w:val="00B050"/>
+          <w:sz w:val="32"/>
+          <w:szCs w:val="32"/>
+        </w:rPr>
+        <w:t>T</w:t>
+      </w:r>
+      <w:r>
+        <w:rPr>
+          <w:b/>
+          <w:bCs/>
+          <w:i/>
+          <w:iCs/>
+          <w:color w:val="00B050"/>
+          <w:sz w:val="32"/>
+          <w:szCs w:val="32"/>
+        </w:rPr>
+        <w:t>emplate</w:t>
+      </w:r>
+      <w:proofErr w:type="spellEnd"/>
+      <w:r>
+        <w:rPr>
+          <w:b/>
+          <w:bCs/>
+          <w:i/>
+          <w:iCs/>
+          <w:color w:val="00B050"/>
+          <w:sz w:val="32"/>
+          <w:szCs w:val="32"/>
+        </w:rPr>
+        <w:t xml:space="preserve"> </w:t>
+      </w:r>
+      <w:proofErr w:type="spellStart"/>
+      <w:r>
+        <w:rPr>
+          <w:b/>
+          <w:bCs/>
+          <w:i/>
+          <w:iCs/>
+          <w:color w:val="00B050"/>
+          <w:sz w:val="32"/>
+          <w:szCs w:val="32"/>
+        </w:rPr>
+        <w:t>String</w:t>
+      </w:r>
+      <w:proofErr w:type="spellEnd"/>
+      <w:r>
+        <w:rPr>
+          <w:b/>
+          <w:bCs/>
+          <w:i/>
+          <w:iCs/>
+          <w:color w:val="00B050"/>
+          <w:sz w:val="32"/>
+          <w:szCs w:val="32"/>
+        </w:rPr>
+        <w:t>:</w:t>
+      </w:r>
+      <w:r>
+        <w:rPr>
+          <w:b/>
+          <w:bCs/>
+          <w:i/>
+          <w:iCs/>
+          <w:color w:val="00B050"/>
+          <w:sz w:val="32"/>
+          <w:szCs w:val="32"/>
+        </w:rPr>
+        <w:t xml:space="preserve"> </w:t>
+      </w:r>
+      <w:r>
+        <w:rPr>
+          <w:rFonts w:cstheme="minorHAnsi"/>
+          <w:sz w:val="32"/>
+          <w:szCs w:val="32"/>
+        </w:rPr>
+        <w:t xml:space="preserve">Es otra forma que tiene JS para asignar variables. </w:t>
+      </w:r>
+      <w:r>
+        <w:rPr>
+          <w:rFonts w:cstheme="minorHAnsi"/>
+          <w:sz w:val="32"/>
+          <w:szCs w:val="32"/>
+        </w:rPr>
+        <w:t xml:space="preserve">Permite crear cadenas de caracteres usando en ellas directamente variables. A esto se le llama Interpolación. Ejemplo: </w:t>
+      </w:r>
+      <w:r>
+        <w:rPr>
+          <w:rFonts w:cstheme="minorHAnsi"/>
+          <w:sz w:val="32"/>
+          <w:szCs w:val="32"/>
+          <w:highlight w:val="yellow"/>
+          <w:shd w:val="clear" w:color="auto" w:fill="FFFFFF"/>
+        </w:rPr>
+        <w:t>`</w:t>
+      </w:r>
+      <w:r>
+        <w:rPr>
+          <w:rFonts w:cstheme="minorHAnsi"/>
+          <w:sz w:val="32"/>
+          <w:szCs w:val="32"/>
+          <w:highlight w:val="yellow"/>
+          <w:shd w:val="clear" w:color="auto" w:fill="FFFFFF"/>
+        </w:rPr>
+        <w:t>${</w:t>
+      </w:r>
+      <w:proofErr w:type="spellStart"/>
+      <w:r>
+        <w:rPr>
+          <w:rFonts w:cstheme="minorHAnsi"/>
+          <w:sz w:val="32"/>
+          <w:szCs w:val="32"/>
+          <w:highlight w:val="yellow"/>
+          <w:shd w:val="clear" w:color="auto" w:fill="FFFFFF"/>
+        </w:rPr>
+        <w:t>nombrePasajero</w:t>
+      </w:r>
+      <w:proofErr w:type="spellEnd"/>
+      <w:r>
+        <w:rPr>
+          <w:rFonts w:cstheme="minorHAnsi"/>
+          <w:sz w:val="32"/>
+          <w:szCs w:val="32"/>
+          <w:highlight w:val="yellow"/>
+          <w:shd w:val="clear" w:color="auto" w:fill="FFFFFF"/>
+        </w:rPr>
+        <w:t>} ${</w:t>
+      </w:r>
+      <w:proofErr w:type="spellStart"/>
+      <w:r>
+        <w:rPr>
+          <w:rFonts w:cstheme="minorHAnsi"/>
+          <w:sz w:val="32"/>
+          <w:szCs w:val="32"/>
+          <w:highlight w:val="yellow"/>
+          <w:shd w:val="clear" w:color="auto" w:fill="FFFFFF"/>
+        </w:rPr>
+        <w:t>apellidoPasajero</w:t>
+      </w:r>
+      <w:proofErr w:type="spellEnd"/>
+      <w:r>
+        <w:rPr>
+          <w:rFonts w:cstheme="minorHAnsi"/>
+          <w:sz w:val="32"/>
+          <w:szCs w:val="32"/>
+          <w:highlight w:val="yellow"/>
+          <w:shd w:val="clear" w:color="auto" w:fill="FFFFFF"/>
+        </w:rPr>
+        <w:t>}</w:t>
+      </w:r>
+      <w:r>
+        <w:rPr>
+          <w:rFonts w:cstheme="minorHAnsi"/>
+          <w:sz w:val="32"/>
+          <w:szCs w:val="32"/>
+          <w:highlight w:val="yellow"/>
+          <w:shd w:val="clear" w:color="auto" w:fill="FFFFFF"/>
+        </w:rPr>
+        <w:t>`</w:t>
+      </w:r>
+      <w:r>
+        <w:rPr>
+          <w:rFonts w:cstheme="minorHAnsi"/>
+          <w:sz w:val="32"/>
+          <w:szCs w:val="32"/>
+          <w:shd w:val="clear" w:color="auto" w:fill="FFFFFF"/>
+        </w:rPr>
+        <w:t>.</w:t>
+      </w:r>
+    </w:p>
+    <w:p>
+      <w:pPr>
+        <w:rPr>
+          <w:sz w:val="32"/>
+          <w:szCs w:val="32"/>
+        </w:rPr>
+      </w:pPr>
+      <w:r>
+        <w:rPr>
+          <w:b/>
+          <w:bCs/>
+          <w:i/>
+          <w:iCs/>
+          <w:color w:val="00B050"/>
+          <w:sz w:val="32"/>
+          <w:szCs w:val="32"/>
+        </w:rPr>
+        <w:t xml:space="preserve">Inmutabilidad de variables:  </w:t>
+      </w:r>
+      <w:r>
+        <w:rPr>
+          <w:sz w:val="32"/>
+          <w:szCs w:val="32"/>
+        </w:rPr>
+        <w:t>Que no cambia su valor en el tiempo por ningún motivo, ni siquiera tratando de cambiarla forzadamente</w:t>
+      </w:r>
+      <w:r>
+        <w:rPr>
+          <w:sz w:val="32"/>
+          <w:szCs w:val="32"/>
+        </w:rPr>
+        <w:t>, o sea es inmutable. Para realizar esto se usa la palabra reservada Const.</w:t>
+      </w:r>
+    </w:p>
+    <w:p>
+      <w:pPr>
+        <w:jc w:val="center"/>
+        <w:rPr>
+          <w:sz w:val="52"/>
+          <w:szCs w:val="52"/>
+        </w:rPr>
+      </w:pPr>
+      <w:r>
+        <w:rPr>
+          <w:sz w:val="52"/>
+          <w:szCs w:val="52"/>
+        </w:rPr>
+        <w:t>Clase 3</w:t>
+      </w:r>
+    </w:p>
+    <w:p>
+      <w:pPr>
+        <w:rPr>
+          <w:sz w:val="32"/>
+          <w:szCs w:val="32"/>
+        </w:rPr>
+      </w:pPr>
+    </w:p>
+    <w:p>
+      <w:pPr>
+        <w:rPr>
+          <w:b/>
+          <w:bCs/>
+          <w:i/>
+          <w:iCs/>
+          <w:sz w:val="32"/>
+          <w:szCs w:val="32"/>
+        </w:rPr>
+      </w:pPr>
+    </w:p>
+    <w:p>
+      <w:pPr>
+        <w:rPr>
+          <w:b/>
+          <w:bCs/>
+          <w:i/>
+          <w:iCs/>
+          <w:color w:val="00B050"/>
+          <w:sz w:val="32"/>
+          <w:szCs w:val="32"/>
+        </w:rPr>
+      </w:pPr>
+    </w:p>
+    <w:p>
+      <w:pPr>
+        <w:rPr>
+          <w:sz w:val="32"/>
+          <w:szCs w:val="32"/>
+        </w:rPr>
+      </w:pPr>
+    </w:p>
+    <w:p>
+      <w:pPr>
         <w:rPr>
           <w:sz w:val="32"/>
           <w:szCs w:val="32"/>
@@ -734,16 +2590,16 @@
 <file path=word/numbering.xml><?xml version="1.0" encoding="utf-8"?>
 <w:numbering xmlns:wpc="http://schemas.microsoft.com/office/word/2010/wordprocessingCanvas" xmlns:cx="http://schemas.microsoft.com/office/drawing/2014/chartex" xmlns:cx1="http://schemas.microsoft.com/office/drawing/2015/9/8/chartex" xmlns:cx2="http://schemas.microsoft.com/office/drawing/2015/10/21/chartex" xmlns:cx3="http://schemas.microsoft.com/office/drawing/2016/5/9/chartex" xmlns:cx4="http://schemas.microsoft.com/office/drawing/2016/5/10/chartex" xmlns:cx5="http://schemas.microsoft.com/office/drawing/2016/5/11/chartex" xmlns:cx6="http://schemas.microsoft.com/office/drawing/2016/5/12/chartex" xmlns:cx7="http://schemas.microsoft.com/office/drawing/2016/5/13/chartex" xmlns:cx8="http://schemas.microsoft.com/office/drawing/2016/5/14/chartex" xmlns:mc="http://schemas.openxmlformats.org/markup-compatibility/2006" xmlns:aink="http://schemas.microsoft.com/office/drawing/2016/ink" xmlns:am3d="http://schemas.microsoft.com/office/drawing/2017/model3d" xmlns:o="urn:schemas-microsoft-com:office:office" xmlns:oel="http://schemas.microsoft.com/office/2019/extlst" xmlns:r="http://schemas.openxmlformats.org/officeDocument/2006/relationships" xmlns:m="http://schemas.openxmlformats.org/officeDocument/2006/math" xmlns:v="urn:schemas-microsoft-com:vml" xmlns:wp14="http://schemas.microsoft.com/office/word/2010/wordprocessingDrawing" xmlns:wp="http://schemas.openxmlformats.org/drawingml/2006/wordprocessingDrawing" xmlns:w10="urn:schemas-microsoft-com:office:word" xmlns:w="http://schemas.openxmlformats.org/wordprocessingml/2006/main" xmlns:w14="http://schemas.microsoft.com/office/word/2010/wordml" xmlns:w15="http://schemas.microsoft.com/office/word/2012/wordml" xmlns:w16cex="http://schemas.microsoft.com/office/word/2018/wordml/cex" xmlns:w16cid="http://schemas.microsoft.com/office/word/2016/wordml/cid" xmlns:w16="http://schemas.microsoft.com/office/word/2018/wordml" xmlns:w16sdtdh="http://schemas.microsoft.com/office/word/2020/wordml/sdtdatahash" xmlns:w16se="http://schemas.microsoft.com/office/word/2015/wordml/symex" xmlns:wpg="http://schemas.microsoft.com/office/word/2010/wordprocessingGroup" xmlns:wpi="http://schemas.microsoft.com/office/word/2010/wordprocessingInk" xmlns:wne="http://schemas.microsoft.com/office/word/2006/wordml" xmlns:wps="http://schemas.microsoft.com/office/word/2010/wordprocessingShape" mc:Ignorable="w14 w15 w16se w16cid w16 w16cex w16sdtdh wp14">
   <w:abstractNum w:abstractNumId="0" w15:restartNumberingAfterBreak="0">
-    <w:nsid w:val="6FBB1869"/>
+    <w:nsid w:val="0EAA4F8F"/>
     <w:multiLevelType w:val="hybridMultilevel"/>
-    <w:tmpl w:val="6BE49372"/>
+    <w:tmpl w:val="B23C3EDA"/>
     <w:lvl w:ilvl="0" w:tplc="240A0001">
       <w:start w:val="1"/>
       <w:numFmt w:val="bullet"/>
       <w:lvlText w:val=""/>
       <w:lvlJc w:val="left"/>
       <w:pPr>
-        <w:ind w:left="720" w:hanging="360"/>
+        <w:ind w:left="1080" w:hanging="360"/>
       </w:pPr>
       <w:rPr>
         <w:rFonts w:ascii="Symbol" w:hAnsi="Symbol" w:hint="default"/>
@@ -755,7 +2611,7 @@
       <w:lvlText w:val="o"/>
       <w:lvlJc w:val="left"/>
       <w:pPr>
-        <w:ind w:left="1440" w:hanging="360"/>
+        <w:ind w:left="1800" w:hanging="360"/>
       </w:pPr>
       <w:rPr>
         <w:rFonts w:ascii="Courier New" w:hAnsi="Courier New" w:cs="Courier New" w:hint="default"/>
@@ -767,7 +2623,7 @@
       <w:lvlText w:val=""/>
       <w:lvlJc w:val="left"/>
       <w:pPr>
-        <w:ind w:left="2160" w:hanging="360"/>
+        <w:ind w:left="2520" w:hanging="360"/>
       </w:pPr>
       <w:rPr>
         <w:rFonts w:ascii="Wingdings" w:hAnsi="Wingdings" w:hint="default"/>
@@ -779,7 +2635,7 @@
       <w:lvlText w:val=""/>
       <w:lvlJc w:val="left"/>
       <w:pPr>
-        <w:ind w:left="2880" w:hanging="360"/>
+        <w:ind w:left="3240" w:hanging="360"/>
       </w:pPr>
       <w:rPr>
         <w:rFonts w:ascii="Symbol" w:hAnsi="Symbol" w:hint="default"/>
@@ -791,7 +2647,7 @@
       <w:lvlText w:val="o"/>
       <w:lvlJc w:val="left"/>
       <w:pPr>
-        <w:ind w:left="3600" w:hanging="360"/>
+        <w:ind w:left="3960" w:hanging="360"/>
       </w:pPr>
       <w:rPr>
         <w:rFonts w:ascii="Courier New" w:hAnsi="Courier New" w:cs="Courier New" w:hint="default"/>
@@ -803,7 +2659,7 @@
       <w:lvlText w:val=""/>
       <w:lvlJc w:val="left"/>
       <w:pPr>
-        <w:ind w:left="4320" w:hanging="360"/>
+        <w:ind w:left="4680" w:hanging="360"/>
       </w:pPr>
       <w:rPr>
         <w:rFonts w:ascii="Wingdings" w:hAnsi="Wingdings" w:hint="default"/>
@@ -815,7 +2671,7 @@
       <w:lvlText w:val=""/>
       <w:lvlJc w:val="left"/>
       <w:pPr>
-        <w:ind w:left="5040" w:hanging="360"/>
+        <w:ind w:left="5400" w:hanging="360"/>
       </w:pPr>
       <w:rPr>
         <w:rFonts w:ascii="Symbol" w:hAnsi="Symbol" w:hint="default"/>
@@ -827,7 +2683,7 @@
       <w:lvlText w:val="o"/>
       <w:lvlJc w:val="left"/>
       <w:pPr>
-        <w:ind w:left="5760" w:hanging="360"/>
+        <w:ind w:left="6120" w:hanging="360"/>
       </w:pPr>
       <w:rPr>
         <w:rFonts w:ascii="Courier New" w:hAnsi="Courier New" w:cs="Courier New" w:hint="default"/>
@@ -839,6 +2695,321 @@
       <w:lvlText w:val=""/>
       <w:lvlJc w:val="left"/>
       <w:pPr>
+        <w:ind w:left="6840" w:hanging="360"/>
+      </w:pPr>
+      <w:rPr>
+        <w:rFonts w:ascii="Wingdings" w:hAnsi="Wingdings" w:hint="default"/>
+      </w:rPr>
+    </w:lvl>
+  </w:abstractNum>
+  <w:abstractNum w:abstractNumId="1" w15:restartNumberingAfterBreak="0">
+    <w:nsid w:val="45AC1CC4"/>
+    <w:multiLevelType w:val="hybridMultilevel"/>
+    <w:tmpl w:val="7642234A"/>
+    <w:lvl w:ilvl="0" w:tplc="240A0001">
+      <w:start w:val="1"/>
+      <w:numFmt w:val="bullet"/>
+      <w:lvlText w:val=""/>
+      <w:lvlJc w:val="left"/>
+      <w:pPr>
+        <w:ind w:left="1080" w:hanging="360"/>
+      </w:pPr>
+      <w:rPr>
+        <w:rFonts w:ascii="Symbol" w:hAnsi="Symbol" w:hint="default"/>
+      </w:rPr>
+    </w:lvl>
+    <w:lvl w:ilvl="1" w:tplc="240A0003" w:tentative="1">
+      <w:start w:val="1"/>
+      <w:numFmt w:val="bullet"/>
+      <w:lvlText w:val="o"/>
+      <w:lvlJc w:val="left"/>
+      <w:pPr>
+        <w:ind w:left="1800" w:hanging="360"/>
+      </w:pPr>
+      <w:rPr>
+        <w:rFonts w:ascii="Courier New" w:hAnsi="Courier New" w:cs="Courier New" w:hint="default"/>
+      </w:rPr>
+    </w:lvl>
+    <w:lvl w:ilvl="2" w:tplc="240A0005" w:tentative="1">
+      <w:start w:val="1"/>
+      <w:numFmt w:val="bullet"/>
+      <w:lvlText w:val=""/>
+      <w:lvlJc w:val="left"/>
+      <w:pPr>
+        <w:ind w:left="2520" w:hanging="360"/>
+      </w:pPr>
+      <w:rPr>
+        <w:rFonts w:ascii="Wingdings" w:hAnsi="Wingdings" w:hint="default"/>
+      </w:rPr>
+    </w:lvl>
+    <w:lvl w:ilvl="3" w:tplc="240A0001" w:tentative="1">
+      <w:start w:val="1"/>
+      <w:numFmt w:val="bullet"/>
+      <w:lvlText w:val=""/>
+      <w:lvlJc w:val="left"/>
+      <w:pPr>
+        <w:ind w:left="3240" w:hanging="360"/>
+      </w:pPr>
+      <w:rPr>
+        <w:rFonts w:ascii="Symbol" w:hAnsi="Symbol" w:hint="default"/>
+      </w:rPr>
+    </w:lvl>
+    <w:lvl w:ilvl="4" w:tplc="240A0003" w:tentative="1">
+      <w:start w:val="1"/>
+      <w:numFmt w:val="bullet"/>
+      <w:lvlText w:val="o"/>
+      <w:lvlJc w:val="left"/>
+      <w:pPr>
+        <w:ind w:left="3960" w:hanging="360"/>
+      </w:pPr>
+      <w:rPr>
+        <w:rFonts w:ascii="Courier New" w:hAnsi="Courier New" w:cs="Courier New" w:hint="default"/>
+      </w:rPr>
+    </w:lvl>
+    <w:lvl w:ilvl="5" w:tplc="240A0005" w:tentative="1">
+      <w:start w:val="1"/>
+      <w:numFmt w:val="bullet"/>
+      <w:lvlText w:val=""/>
+      <w:lvlJc w:val="left"/>
+      <w:pPr>
+        <w:ind w:left="4680" w:hanging="360"/>
+      </w:pPr>
+      <w:rPr>
+        <w:rFonts w:ascii="Wingdings" w:hAnsi="Wingdings" w:hint="default"/>
+      </w:rPr>
+    </w:lvl>
+    <w:lvl w:ilvl="6" w:tplc="240A0001" w:tentative="1">
+      <w:start w:val="1"/>
+      <w:numFmt w:val="bullet"/>
+      <w:lvlText w:val=""/>
+      <w:lvlJc w:val="left"/>
+      <w:pPr>
+        <w:ind w:left="5400" w:hanging="360"/>
+      </w:pPr>
+      <w:rPr>
+        <w:rFonts w:ascii="Symbol" w:hAnsi="Symbol" w:hint="default"/>
+      </w:rPr>
+    </w:lvl>
+    <w:lvl w:ilvl="7" w:tplc="240A0003" w:tentative="1">
+      <w:start w:val="1"/>
+      <w:numFmt w:val="bullet"/>
+      <w:lvlText w:val="o"/>
+      <w:lvlJc w:val="left"/>
+      <w:pPr>
+        <w:ind w:left="6120" w:hanging="360"/>
+      </w:pPr>
+      <w:rPr>
+        <w:rFonts w:ascii="Courier New" w:hAnsi="Courier New" w:cs="Courier New" w:hint="default"/>
+      </w:rPr>
+    </w:lvl>
+    <w:lvl w:ilvl="8" w:tplc="240A0005" w:tentative="1">
+      <w:start w:val="1"/>
+      <w:numFmt w:val="bullet"/>
+      <w:lvlText w:val=""/>
+      <w:lvlJc w:val="left"/>
+      <w:pPr>
+        <w:ind w:left="6840" w:hanging="360"/>
+      </w:pPr>
+      <w:rPr>
+        <w:rFonts w:ascii="Wingdings" w:hAnsi="Wingdings" w:hint="default"/>
+      </w:rPr>
+    </w:lvl>
+  </w:abstractNum>
+  <w:abstractNum w:abstractNumId="2" w15:restartNumberingAfterBreak="0">
+    <w:nsid w:val="5DD9111C"/>
+    <w:multiLevelType w:val="hybridMultilevel"/>
+    <w:tmpl w:val="E96213BA"/>
+    <w:lvl w:ilvl="0" w:tplc="240A000F">
+      <w:start w:val="1"/>
+      <w:numFmt w:val="decimal"/>
+      <w:lvlText w:val="%1."/>
+      <w:lvlJc w:val="left"/>
+      <w:pPr>
+        <w:ind w:left="720" w:hanging="360"/>
+      </w:pPr>
+      <w:rPr>
+        <w:rFonts w:hint="default"/>
+      </w:rPr>
+    </w:lvl>
+    <w:lvl w:ilvl="1" w:tplc="240A0019" w:tentative="1">
+      <w:start w:val="1"/>
+      <w:numFmt w:val="lowerLetter"/>
+      <w:lvlText w:val="%2."/>
+      <w:lvlJc w:val="left"/>
+      <w:pPr>
+        <w:ind w:left="1440" w:hanging="360"/>
+      </w:pPr>
+    </w:lvl>
+    <w:lvl w:ilvl="2" w:tplc="240A001B" w:tentative="1">
+      <w:start w:val="1"/>
+      <w:numFmt w:val="lowerRoman"/>
+      <w:lvlText w:val="%3."/>
+      <w:lvlJc w:val="right"/>
+      <w:pPr>
+        <w:ind w:left="2160" w:hanging="180"/>
+      </w:pPr>
+    </w:lvl>
+    <w:lvl w:ilvl="3" w:tplc="240A000F" w:tentative="1">
+      <w:start w:val="1"/>
+      <w:numFmt w:val="decimal"/>
+      <w:lvlText w:val="%4."/>
+      <w:lvlJc w:val="left"/>
+      <w:pPr>
+        <w:ind w:left="2880" w:hanging="360"/>
+      </w:pPr>
+    </w:lvl>
+    <w:lvl w:ilvl="4" w:tplc="240A0019" w:tentative="1">
+      <w:start w:val="1"/>
+      <w:numFmt w:val="lowerLetter"/>
+      <w:lvlText w:val="%5."/>
+      <w:lvlJc w:val="left"/>
+      <w:pPr>
+        <w:ind w:left="3600" w:hanging="360"/>
+      </w:pPr>
+    </w:lvl>
+    <w:lvl w:ilvl="5" w:tplc="240A001B" w:tentative="1">
+      <w:start w:val="1"/>
+      <w:numFmt w:val="lowerRoman"/>
+      <w:lvlText w:val="%6."/>
+      <w:lvlJc w:val="right"/>
+      <w:pPr>
+        <w:ind w:left="4320" w:hanging="180"/>
+      </w:pPr>
+    </w:lvl>
+    <w:lvl w:ilvl="6" w:tplc="240A000F" w:tentative="1">
+      <w:start w:val="1"/>
+      <w:numFmt w:val="decimal"/>
+      <w:lvlText w:val="%7."/>
+      <w:lvlJc w:val="left"/>
+      <w:pPr>
+        <w:ind w:left="5040" w:hanging="360"/>
+      </w:pPr>
+    </w:lvl>
+    <w:lvl w:ilvl="7" w:tplc="240A0019" w:tentative="1">
+      <w:start w:val="1"/>
+      <w:numFmt w:val="lowerLetter"/>
+      <w:lvlText w:val="%8."/>
+      <w:lvlJc w:val="left"/>
+      <w:pPr>
+        <w:ind w:left="5760" w:hanging="360"/>
+      </w:pPr>
+    </w:lvl>
+    <w:lvl w:ilvl="8" w:tplc="240A001B" w:tentative="1">
+      <w:start w:val="1"/>
+      <w:numFmt w:val="lowerRoman"/>
+      <w:lvlText w:val="%9."/>
+      <w:lvlJc w:val="right"/>
+      <w:pPr>
+        <w:ind w:left="6480" w:hanging="180"/>
+      </w:pPr>
+    </w:lvl>
+  </w:abstractNum>
+  <w:abstractNum w:abstractNumId="3" w15:restartNumberingAfterBreak="0">
+    <w:nsid w:val="6FBB1869"/>
+    <w:multiLevelType w:val="hybridMultilevel"/>
+    <w:tmpl w:val="6BE49372"/>
+    <w:lvl w:ilvl="0" w:tplc="240A0001">
+      <w:start w:val="1"/>
+      <w:numFmt w:val="bullet"/>
+      <w:lvlText w:val=""/>
+      <w:lvlJc w:val="left"/>
+      <w:pPr>
+        <w:ind w:left="720" w:hanging="360"/>
+      </w:pPr>
+      <w:rPr>
+        <w:rFonts w:ascii="Symbol" w:hAnsi="Symbol" w:hint="default"/>
+      </w:rPr>
+    </w:lvl>
+    <w:lvl w:ilvl="1" w:tplc="240A0003" w:tentative="1">
+      <w:start w:val="1"/>
+      <w:numFmt w:val="bullet"/>
+      <w:lvlText w:val="o"/>
+      <w:lvlJc w:val="left"/>
+      <w:pPr>
+        <w:ind w:left="1440" w:hanging="360"/>
+      </w:pPr>
+      <w:rPr>
+        <w:rFonts w:ascii="Courier New" w:hAnsi="Courier New" w:cs="Courier New" w:hint="default"/>
+      </w:rPr>
+    </w:lvl>
+    <w:lvl w:ilvl="2" w:tplc="240A0005" w:tentative="1">
+      <w:start w:val="1"/>
+      <w:numFmt w:val="bullet"/>
+      <w:lvlText w:val=""/>
+      <w:lvlJc w:val="left"/>
+      <w:pPr>
+        <w:ind w:left="2160" w:hanging="360"/>
+      </w:pPr>
+      <w:rPr>
+        <w:rFonts w:ascii="Wingdings" w:hAnsi="Wingdings" w:hint="default"/>
+      </w:rPr>
+    </w:lvl>
+    <w:lvl w:ilvl="3" w:tplc="240A0001" w:tentative="1">
+      <w:start w:val="1"/>
+      <w:numFmt w:val="bullet"/>
+      <w:lvlText w:val=""/>
+      <w:lvlJc w:val="left"/>
+      <w:pPr>
+        <w:ind w:left="2880" w:hanging="360"/>
+      </w:pPr>
+      <w:rPr>
+        <w:rFonts w:ascii="Symbol" w:hAnsi="Symbol" w:hint="default"/>
+      </w:rPr>
+    </w:lvl>
+    <w:lvl w:ilvl="4" w:tplc="240A0003" w:tentative="1">
+      <w:start w:val="1"/>
+      <w:numFmt w:val="bullet"/>
+      <w:lvlText w:val="o"/>
+      <w:lvlJc w:val="left"/>
+      <w:pPr>
+        <w:ind w:left="3600" w:hanging="360"/>
+      </w:pPr>
+      <w:rPr>
+        <w:rFonts w:ascii="Courier New" w:hAnsi="Courier New" w:cs="Courier New" w:hint="default"/>
+      </w:rPr>
+    </w:lvl>
+    <w:lvl w:ilvl="5" w:tplc="240A0005" w:tentative="1">
+      <w:start w:val="1"/>
+      <w:numFmt w:val="bullet"/>
+      <w:lvlText w:val=""/>
+      <w:lvlJc w:val="left"/>
+      <w:pPr>
+        <w:ind w:left="4320" w:hanging="360"/>
+      </w:pPr>
+      <w:rPr>
+        <w:rFonts w:ascii="Wingdings" w:hAnsi="Wingdings" w:hint="default"/>
+      </w:rPr>
+    </w:lvl>
+    <w:lvl w:ilvl="6" w:tplc="240A0001" w:tentative="1">
+      <w:start w:val="1"/>
+      <w:numFmt w:val="bullet"/>
+      <w:lvlText w:val=""/>
+      <w:lvlJc w:val="left"/>
+      <w:pPr>
+        <w:ind w:left="5040" w:hanging="360"/>
+      </w:pPr>
+      <w:rPr>
+        <w:rFonts w:ascii="Symbol" w:hAnsi="Symbol" w:hint="default"/>
+      </w:rPr>
+    </w:lvl>
+    <w:lvl w:ilvl="7" w:tplc="240A0003" w:tentative="1">
+      <w:start w:val="1"/>
+      <w:numFmt w:val="bullet"/>
+      <w:lvlText w:val="o"/>
+      <w:lvlJc w:val="left"/>
+      <w:pPr>
+        <w:ind w:left="5760" w:hanging="360"/>
+      </w:pPr>
+      <w:rPr>
+        <w:rFonts w:ascii="Courier New" w:hAnsi="Courier New" w:cs="Courier New" w:hint="default"/>
+      </w:rPr>
+    </w:lvl>
+    <w:lvl w:ilvl="8" w:tplc="240A0005" w:tentative="1">
+      <w:start w:val="1"/>
+      <w:numFmt w:val="bullet"/>
+      <w:lvlText w:val=""/>
+      <w:lvlJc w:val="left"/>
+      <w:pPr>
         <w:ind w:left="6480" w:hanging="360"/>
       </w:pPr>
       <w:rPr>
@@ -847,7 +3018,16 @@
     </w:lvl>
   </w:abstractNum>
   <w:num w:numId="1" w16cid:durableId="2123259672">
+    <w:abstractNumId w:val="3"/>
+  </w:num>
+  <w:num w:numId="2" w16cid:durableId="905383984">
+    <w:abstractNumId w:val="1"/>
+  </w:num>
+  <w:num w:numId="3" w16cid:durableId="202595220">
     <w:abstractNumId w:val="0"/>
+  </w:num>
+  <w:num w:numId="4" w16cid:durableId="37439085">
+    <w:abstractNumId w:val="2"/>
   </w:num>
 </w:numbering>
 </file>

</xml_diff>